<commit_message>
Added git installation instructions in randomcomments
</commit_message>
<xml_diff>
--- a/RandomComments.docx
+++ b/RandomComments.docx
@@ -87,11 +87,457 @@
       </w:hyperlink>
     </w:p>
     <w:p>
+      <w:proofErr w:type="spellStart"/>
       <w:r>
         <w:t>Mockplus</w:t>
+      </w:r>
+      <w:proofErr w:type="spellEnd"/>
+    </w:p>
+    <w:p/>
+    <w:p>
+      <w:r>
+        <w:t>9/19</w:t>
+      </w:r>
+    </w:p>
+    <w:p>
+      <w:r>
+        <w:t>Git for Mac:</w:t>
+      </w:r>
+    </w:p>
+    <w:p>
+      <w:pPr>
+        <w:pStyle w:val="ListParagraph"/>
+        <w:numPr>
+          <w:ilvl w:val="0"/>
+          <w:numId w:val="2"/>
+        </w:numPr>
+      </w:pPr>
+      <w:r>
+        <w:t>Download XCode</w:t>
+      </w:r>
+    </w:p>
+    <w:p>
+      <w:pPr>
+        <w:pStyle w:val="ListParagraph"/>
+        <w:numPr>
+          <w:ilvl w:val="0"/>
+          <w:numId w:val="2"/>
+        </w:numPr>
+      </w:pPr>
+      <w:r>
+        <w:t>Google “Git for Mac” – download the installer.</w:t>
+      </w:r>
+    </w:p>
+    <w:p>
+      <w:pPr>
+        <w:pStyle w:val="ListParagraph"/>
+        <w:numPr>
+          <w:ilvl w:val="0"/>
+          <w:numId w:val="2"/>
+        </w:numPr>
+      </w:pPr>
+      <w:r>
+        <w:t>Open terminal and type git –-version to see if it worked.</w:t>
+      </w:r>
+    </w:p>
+    <w:p>
+      <w:pPr>
+        <w:pStyle w:val="ListParagraph"/>
+        <w:numPr>
+          <w:ilvl w:val="0"/>
+          <w:numId w:val="2"/>
+        </w:numPr>
+        <w:spacing w:after="0" w:line="283" w:lineRule="atLeast"/>
+        <w:rPr>
+          <w:rFonts w:ascii="&amp;quot" w:eastAsia="Times New Roman" w:hAnsi="&amp;quot" w:cs="Times New Roman"/>
+          <w:color w:val="93A1A1"/>
+          <w:sz w:val="20"/>
+          <w:szCs w:val="20"/>
+          <w:bdr w:val="none" w:sz="0" w:space="0" w:color="auto" w:frame="1"/>
+        </w:rPr>
+      </w:pPr>
+      <w:r>
+        <w:rPr>
+          <w:rFonts w:ascii="&amp;quot" w:eastAsia="Times New Roman" w:hAnsi="&amp;quot" w:cs="Times New Roman"/>
+          <w:i/>
+          <w:iCs/>
+          <w:color w:val="586E75"/>
+          <w:sz w:val="20"/>
+          <w:szCs w:val="20"/>
+          <w:bdr w:val="none" w:sz="0" w:space="0" w:color="auto" w:frame="1"/>
+        </w:rPr>
+        <w:t># Set your username</w:t>
+      </w:r>
+    </w:p>
+    <w:p>
+      <w:pPr>
+        <w:pStyle w:val="ListParagraph"/>
+        <w:numPr>
+          <w:ilvl w:val="0"/>
+          <w:numId w:val="2"/>
+        </w:numPr>
+        <w:spacing w:after="0" w:line="283" w:lineRule="atLeast"/>
+        <w:rPr>
+          <w:rFonts w:ascii="&amp;quot" w:eastAsia="Times New Roman" w:hAnsi="&amp;quot" w:cs="Times New Roman"/>
+          <w:color w:val="93A1A1"/>
+          <w:sz w:val="20"/>
+          <w:szCs w:val="20"/>
+          <w:bdr w:val="none" w:sz="0" w:space="0" w:color="auto" w:frame="1"/>
+        </w:rPr>
+      </w:pPr>
+      <w:r>
+        <w:rPr>
+          <w:rFonts w:ascii="&amp;quot" w:eastAsia="Times New Roman" w:hAnsi="&amp;quot" w:cs="Times New Roman"/>
+          <w:color w:val="268BD2"/>
+          <w:sz w:val="20"/>
+          <w:szCs w:val="20"/>
+          <w:bdr w:val="none" w:sz="0" w:space="0" w:color="auto" w:frame="1"/>
+        </w:rPr>
+        <w:t xml:space="preserve">$ </w:t>
+      </w:r>
+      <w:r>
+        <w:rPr>
+          <w:rFonts w:ascii="&amp;quot" w:eastAsia="Times New Roman" w:hAnsi="&amp;quot" w:cs="Times New Roman"/>
+          <w:color w:val="93A1A1"/>
+          <w:sz w:val="20"/>
+          <w:szCs w:val="20"/>
+          <w:bdr w:val="none" w:sz="0" w:space="0" w:color="auto" w:frame="1"/>
+        </w:rPr>
+        <w:t xml:space="preserve">git config --global user.name </w:t>
+      </w:r>
+      <w:r>
+        <w:rPr>
+          <w:rFonts w:ascii="&amp;quot" w:eastAsia="Times New Roman" w:hAnsi="&amp;quot" w:cs="Times New Roman"/>
+          <w:color w:val="2AA198"/>
+          <w:sz w:val="20"/>
+          <w:szCs w:val="20"/>
+          <w:bdr w:val="none" w:sz="0" w:space="0" w:color="auto" w:frame="1"/>
+        </w:rPr>
+        <w:t>"Your Name Here"</w:t>
+      </w:r>
+    </w:p>
+    <w:p>
+      <w:pPr>
+        <w:pStyle w:val="ListParagraph"/>
+        <w:numPr>
+          <w:ilvl w:val="0"/>
+          <w:numId w:val="2"/>
+        </w:numPr>
+        <w:spacing w:after="0" w:line="283" w:lineRule="atLeast"/>
+        <w:rPr>
+          <w:rFonts w:ascii="&amp;quot" w:eastAsia="Times New Roman" w:hAnsi="&amp;quot" w:cs="Times New Roman"/>
+          <w:color w:val="93A1A1"/>
+          <w:sz w:val="20"/>
+          <w:szCs w:val="20"/>
+          <w:bdr w:val="none" w:sz="0" w:space="0" w:color="auto" w:frame="1"/>
+        </w:rPr>
+      </w:pPr>
+    </w:p>
+    <w:p>
+      <w:pPr>
+        <w:pStyle w:val="ListParagraph"/>
+        <w:numPr>
+          <w:ilvl w:val="0"/>
+          <w:numId w:val="2"/>
+        </w:numPr>
+        <w:spacing w:after="0" w:line="283" w:lineRule="atLeast"/>
+        <w:rPr>
+          <w:rFonts w:ascii="&amp;quot" w:eastAsia="Times New Roman" w:hAnsi="&amp;quot" w:cs="Times New Roman"/>
+          <w:color w:val="93A1A1"/>
+          <w:sz w:val="20"/>
+          <w:szCs w:val="20"/>
+          <w:bdr w:val="none" w:sz="0" w:space="0" w:color="auto" w:frame="1"/>
+        </w:rPr>
+      </w:pPr>
+      <w:r>
+        <w:rPr>
+          <w:rFonts w:ascii="&amp;quot" w:eastAsia="Times New Roman" w:hAnsi="&amp;quot" w:cs="Times New Roman"/>
+          <w:i/>
+          <w:iCs/>
+          <w:color w:val="586E75"/>
+          <w:sz w:val="20"/>
+          <w:szCs w:val="20"/>
+          <w:bdr w:val="none" w:sz="0" w:space="0" w:color="auto" w:frame="1"/>
+        </w:rPr>
+        <w:t># Set your email address</w:t>
+      </w:r>
+    </w:p>
+    <w:p>
+      <w:pPr>
+        <w:pStyle w:val="ListParagraph"/>
+        <w:numPr>
+          <w:ilvl w:val="0"/>
+          <w:numId w:val="2"/>
+        </w:numPr>
+        <w:spacing w:after="0" w:line="283" w:lineRule="atLeast"/>
+        <w:rPr>
+          <w:rFonts w:ascii="&amp;quot" w:eastAsia="Times New Roman" w:hAnsi="&amp;quot" w:cs="Times New Roman"/>
+          <w:color w:val="93A1A1"/>
+          <w:sz w:val="20"/>
+          <w:szCs w:val="20"/>
+          <w:bdr w:val="none" w:sz="0" w:space="0" w:color="auto" w:frame="1"/>
+        </w:rPr>
+      </w:pPr>
+      <w:r>
+        <w:rPr>
+          <w:rFonts w:ascii="&amp;quot" w:eastAsia="Times New Roman" w:hAnsi="&amp;quot" w:cs="Times New Roman"/>
+          <w:color w:val="268BD2"/>
+          <w:sz w:val="20"/>
+          <w:szCs w:val="20"/>
+          <w:bdr w:val="none" w:sz="0" w:space="0" w:color="auto" w:frame="1"/>
+        </w:rPr>
+        <w:t xml:space="preserve">$ </w:t>
+      </w:r>
+      <w:r>
+        <w:rPr>
+          <w:rFonts w:ascii="&amp;quot" w:eastAsia="Times New Roman" w:hAnsi="&amp;quot" w:cs="Times New Roman"/>
+          <w:color w:val="93A1A1"/>
+          <w:sz w:val="20"/>
+          <w:szCs w:val="20"/>
+          <w:bdr w:val="none" w:sz="0" w:space="0" w:color="auto" w:frame="1"/>
+        </w:rPr>
+        <w:t xml:space="preserve">git config --global </w:t>
+      </w:r>
+      <w:proofErr w:type="spellStart"/>
+      <w:r>
+        <w:rPr>
+          <w:rFonts w:ascii="&amp;quot" w:eastAsia="Times New Roman" w:hAnsi="&amp;quot" w:cs="Times New Roman"/>
+          <w:color w:val="93A1A1"/>
+          <w:sz w:val="20"/>
+          <w:szCs w:val="20"/>
+          <w:bdr w:val="none" w:sz="0" w:space="0" w:color="auto" w:frame="1"/>
+        </w:rPr>
+        <w:t>user.email</w:t>
+      </w:r>
+      <w:proofErr w:type="spellEnd"/>
+      <w:r>
+        <w:rPr>
+          <w:rFonts w:ascii="&amp;quot" w:eastAsia="Times New Roman" w:hAnsi="&amp;quot" w:cs="Times New Roman"/>
+          <w:color w:val="93A1A1"/>
+          <w:sz w:val="20"/>
+          <w:szCs w:val="20"/>
+          <w:bdr w:val="none" w:sz="0" w:space="0" w:color="auto" w:frame="1"/>
+        </w:rPr>
+        <w:t xml:space="preserve"> </w:t>
+      </w:r>
+      <w:r>
+        <w:rPr>
+          <w:rFonts w:ascii="&amp;quot" w:eastAsia="Times New Roman" w:hAnsi="&amp;quot" w:cs="Times New Roman"/>
+          <w:color w:val="2AA198"/>
+          <w:sz w:val="20"/>
+          <w:szCs w:val="20"/>
+          <w:bdr w:val="none" w:sz="0" w:space="0" w:color="auto" w:frame="1"/>
+        </w:rPr>
+        <w:t>"your_name@domain.com"</w:t>
+      </w:r>
+    </w:p>
+    <w:p>
+      <w:r>
+        <w:t>Git for Windows:</w:t>
+      </w:r>
+    </w:p>
+    <w:p>
+      <w:pPr>
+        <w:pStyle w:val="ListParagraph"/>
+        <w:numPr>
+          <w:ilvl w:val="0"/>
+          <w:numId w:val="2"/>
+        </w:numPr>
+      </w:pPr>
+      <w:r>
+        <w:t>Google “Git for Windows” – download the installer.</w:t>
+      </w:r>
+    </w:p>
+    <w:p>
+      <w:pPr>
+        <w:pStyle w:val="ListParagraph"/>
+        <w:numPr>
+          <w:ilvl w:val="0"/>
+          <w:numId w:val="2"/>
+        </w:numPr>
+      </w:pPr>
+      <w:r>
+        <w:t>Installing Posh-Git:</w:t>
+      </w:r>
+    </w:p>
+    <w:p>
+      <w:pPr>
+        <w:pStyle w:val="ListParagraph"/>
+        <w:numPr>
+          <w:ilvl w:val="1"/>
+          <w:numId w:val="2"/>
+        </w:numPr>
+      </w:pPr>
+      <w:r>
+        <w:t>Open PowerShell and run:</w:t>
+      </w:r>
+    </w:p>
+    <w:p>
+      <w:pPr>
+        <w:pStyle w:val="ListParagraph"/>
+        <w:numPr>
+          <w:ilvl w:val="2"/>
+          <w:numId w:val="2"/>
+        </w:numPr>
+      </w:pPr>
+      <w:r>
+        <w:rPr>
+          <w:rFonts w:ascii="Consolas" w:hAnsi="Consolas"/>
+          <w:color w:val="24292E"/>
+          <w:sz w:val="20"/>
+          <w:szCs w:val="20"/>
+        </w:rPr>
+        <w:t>Set-</w:t>
+      </w:r>
+      <w:proofErr w:type="spellStart"/>
+      <w:r>
+        <w:rPr>
+          <w:rFonts w:ascii="Consolas" w:hAnsi="Consolas"/>
+          <w:color w:val="24292E"/>
+          <w:sz w:val="20"/>
+          <w:szCs w:val="20"/>
+        </w:rPr>
+        <w:t>ExecutionPolicy</w:t>
+      </w:r>
+      <w:proofErr w:type="spellEnd"/>
+      <w:r>
+        <w:rPr>
+          <w:rFonts w:ascii="Consolas" w:hAnsi="Consolas"/>
+          <w:color w:val="24292E"/>
+          <w:sz w:val="20"/>
+          <w:szCs w:val="20"/>
+        </w:rPr>
+        <w:t xml:space="preserve"> </w:t>
+      </w:r>
+      <w:proofErr w:type="spellStart"/>
+      <w:r>
+        <w:rPr>
+          <w:rFonts w:ascii="Consolas" w:hAnsi="Consolas"/>
+          <w:color w:val="24292E"/>
+          <w:sz w:val="20"/>
+          <w:szCs w:val="20"/>
+        </w:rPr>
+        <w:t>RemoteSigned</w:t>
+      </w:r>
+      <w:proofErr w:type="spellEnd"/>
+      <w:r>
+        <w:rPr>
+          <w:rFonts w:ascii="Consolas" w:hAnsi="Consolas"/>
+          <w:color w:val="24292E"/>
+          <w:sz w:val="20"/>
+          <w:szCs w:val="20"/>
+        </w:rPr>
+        <w:t xml:space="preserve"> -Scope</w:t>
+      </w:r>
+      <w:r>
+        <w:rPr>
+          <w:rFonts w:ascii="Consolas" w:hAnsi="Consolas"/>
+          <w:color w:val="24292E"/>
+          <w:sz w:val="20"/>
+          <w:szCs w:val="20"/>
+        </w:rPr>
+        <w:t xml:space="preserve"> </w:t>
+      </w:r>
+      <w:proofErr w:type="spellStart"/>
+      <w:r>
+        <w:rPr>
+          <w:rFonts w:ascii="Consolas" w:hAnsi="Consolas"/>
+          <w:color w:val="24292E"/>
+          <w:sz w:val="20"/>
+          <w:szCs w:val="20"/>
+        </w:rPr>
+        <w:t>CurrentUser</w:t>
+      </w:r>
+      <w:proofErr w:type="spellEnd"/>
+      <w:r>
+        <w:rPr>
+          <w:rFonts w:ascii="Consolas" w:hAnsi="Consolas"/>
+          <w:color w:val="24292E"/>
+          <w:sz w:val="20"/>
+          <w:szCs w:val="20"/>
+        </w:rPr>
+        <w:t xml:space="preserve"> -Confirm</w:t>
+      </w:r>
+    </w:p>
+    <w:p>
+      <w:pPr>
+        <w:pStyle w:val="ListParagraph"/>
+        <w:numPr>
+          <w:ilvl w:val="1"/>
+          <w:numId w:val="2"/>
+        </w:numPr>
+      </w:pPr>
+      <w:r>
+        <w:t xml:space="preserve">Go to </w:t>
+      </w:r>
+      <w:hyperlink r:id="rId7" w:history="1">
+        <w:r>
+          <w:rPr>
+            <w:rStyle w:val="Hyperlink"/>
+          </w:rPr>
+          <w:t>https://chocolatey.org/install</w:t>
+        </w:r>
+      </w:hyperlink>
+      <w:r>
+        <w:t xml:space="preserve"> and install chocolatey</w:t>
+      </w:r>
+    </w:p>
+    <w:p>
+      <w:pPr>
+        <w:pStyle w:val="ListParagraph"/>
+        <w:numPr>
+          <w:ilvl w:val="1"/>
+          <w:numId w:val="2"/>
+        </w:numPr>
+      </w:pPr>
+      <w:r>
+        <w:t>In PowerShell run:</w:t>
       </w:r>
       <w:bookmarkStart w:id="0" w:name="_GoBack"/>
       <w:bookmarkEnd w:id="0"/>
+    </w:p>
+    <w:p>
+      <w:pPr>
+        <w:pStyle w:val="ListParagraph"/>
+        <w:numPr>
+          <w:ilvl w:val="2"/>
+          <w:numId w:val="2"/>
+        </w:numPr>
+      </w:pPr>
+      <w:proofErr w:type="spellStart"/>
+      <w:r>
+        <w:rPr>
+          <w:rFonts w:ascii="Consolas" w:hAnsi="Consolas"/>
+          <w:color w:val="24292E"/>
+          <w:sz w:val="20"/>
+          <w:szCs w:val="20"/>
+          <w:shd w:val="clear" w:color="auto" w:fill="F6F8FA"/>
+        </w:rPr>
+        <w:t>choco</w:t>
+      </w:r>
+      <w:proofErr w:type="spellEnd"/>
+      <w:r>
+        <w:rPr>
+          <w:rFonts w:ascii="Consolas" w:hAnsi="Consolas"/>
+          <w:color w:val="24292E"/>
+          <w:sz w:val="20"/>
+          <w:szCs w:val="20"/>
+          <w:shd w:val="clear" w:color="auto" w:fill="F6F8FA"/>
+        </w:rPr>
+        <w:t xml:space="preserve"> install </w:t>
+      </w:r>
+      <w:proofErr w:type="spellStart"/>
+      <w:r>
+        <w:rPr>
+          <w:rFonts w:ascii="Consolas" w:hAnsi="Consolas"/>
+          <w:color w:val="24292E"/>
+          <w:sz w:val="20"/>
+          <w:szCs w:val="20"/>
+          <w:shd w:val="clear" w:color="auto" w:fill="F6F8FA"/>
+        </w:rPr>
+        <w:t>poshgit</w:t>
+      </w:r>
+      <w:proofErr w:type="spellEnd"/>
     </w:p>
     <w:sectPr>
       <w:pgSz w:w="12240" w:h="15840"/>
@@ -120,7 +566,7 @@
         <w:rFonts w:ascii="Calibri" w:eastAsiaTheme="minorHAnsi" w:hAnsi="Calibri" w:cs="Calibri" w:hint="default"/>
       </w:rPr>
     </w:lvl>
-    <w:lvl w:ilvl="1" w:tplc="04090003" w:tentative="1">
+    <w:lvl w:ilvl="1" w:tplc="04090003">
       <w:start w:val="1"/>
       <w:numFmt w:val="bullet"/>
       <w:lvlText w:val="o"/>
@@ -132,7 +578,7 @@
         <w:rFonts w:ascii="Courier New" w:hAnsi="Courier New" w:cs="Courier New" w:hint="default"/>
       </w:rPr>
     </w:lvl>
-    <w:lvl w:ilvl="2" w:tplc="04090005" w:tentative="1">
+    <w:lvl w:ilvl="2" w:tplc="04090005">
       <w:start w:val="1"/>
       <w:numFmt w:val="bullet"/>
       <w:lvlText w:val=""/>
@@ -797,6 +1243,26 @@
       <w:shd w:val="clear" w:color="auto" w:fill="E1DFDD"/>
     </w:rPr>
   </w:style>
+  <w:style w:type="character" w:customStyle="1" w:styleId="line">
+    <w:name w:val="line"/>
+    <w:basedOn w:val="DefaultParagraphFont"/>
+    <w:rsid w:val="00523E39"/>
+  </w:style>
+  <w:style w:type="character" w:customStyle="1" w:styleId="c">
+    <w:name w:val="c"/>
+    <w:basedOn w:val="DefaultParagraphFont"/>
+    <w:rsid w:val="00523E39"/>
+  </w:style>
+  <w:style w:type="character" w:customStyle="1" w:styleId="nv">
+    <w:name w:val="nv"/>
+    <w:basedOn w:val="DefaultParagraphFont"/>
+    <w:rsid w:val="00523E39"/>
+  </w:style>
+  <w:style w:type="character" w:customStyle="1" w:styleId="s2">
+    <w:name w:val="s2"/>
+    <w:basedOn w:val="DefaultParagraphFont"/>
+    <w:rsid w:val="00523E39"/>
+  </w:style>
 </w:styles>
 </file>
 

</xml_diff>

<commit_message>
completed posh-git installation instructions
</commit_message>
<xml_diff>
--- a/RandomComments.docx
+++ b/RandomComments.docx
@@ -64,7 +64,7 @@
       <w:r>
         <w:t xml:space="preserve">: </w:t>
       </w:r>
-      <w:hyperlink r:id="rId5" w:history="1">
+      <w:hyperlink r:id="rId7" w:history="1">
         <w:r>
           <w:rPr>
             <w:rStyle w:val="Hyperlink"/>
@@ -77,7 +77,7 @@
       <w:r>
         <w:t xml:space="preserve">Marvel: </w:t>
       </w:r>
-      <w:hyperlink r:id="rId6" w:history="1">
+      <w:hyperlink r:id="rId8" w:history="1">
         <w:r>
           <w:rPr>
             <w:rStyle w:val="Hyperlink"/>
@@ -369,7 +369,16 @@
         </w:numPr>
       </w:pPr>
       <w:r>
-        <w:t>Open PowerShell and run:</w:t>
+        <w:t>Run</w:t>
+      </w:r>
+      <w:r>
+        <w:t xml:space="preserve"> PowerShell </w:t>
+      </w:r>
+      <w:r>
+        <w:t xml:space="preserve">as Administrator </w:t>
+      </w:r>
+      <w:r>
+        <w:t>and run:</w:t>
       </w:r>
     </w:p>
     <w:p>
@@ -427,8 +436,9 @@
           <w:sz w:val="20"/>
           <w:szCs w:val="20"/>
         </w:rPr>
-        <w:t xml:space="preserve"> -Scope</w:t>
-      </w:r>
+        <w:t xml:space="preserve"> -Scope </w:t>
+      </w:r>
+      <w:proofErr w:type="spellStart"/>
       <w:r>
         <w:rPr>
           <w:rFonts w:ascii="Consolas" w:hAnsi="Consolas"/>
@@ -436,9 +446,9 @@
           <w:sz w:val="20"/>
           <w:szCs w:val="20"/>
         </w:rPr>
-        <w:t xml:space="preserve"> </w:t>
-      </w:r>
-      <w:proofErr w:type="spellStart"/>
+        <w:t>CurrentUser</w:t>
+      </w:r>
+      <w:proofErr w:type="spellEnd"/>
       <w:r>
         <w:rPr>
           <w:rFonts w:ascii="Consolas" w:hAnsi="Consolas"/>
@@ -446,16 +456,6 @@
           <w:sz w:val="20"/>
           <w:szCs w:val="20"/>
         </w:rPr>
-        <w:t>CurrentUser</w:t>
-      </w:r>
-      <w:proofErr w:type="spellEnd"/>
-      <w:r>
-        <w:rPr>
-          <w:rFonts w:ascii="Consolas" w:hAnsi="Consolas"/>
-          <w:color w:val="24292E"/>
-          <w:sz w:val="20"/>
-          <w:szCs w:val="20"/>
-        </w:rPr>
         <w:t xml:space="preserve"> -Confirm</w:t>
       </w:r>
     </w:p>
@@ -470,7 +470,7 @@
       <w:r>
         <w:t xml:space="preserve">Go to </w:t>
       </w:r>
-      <w:hyperlink r:id="rId7" w:history="1">
+      <w:hyperlink r:id="rId9" w:history="1">
         <w:r>
           <w:rPr>
             <w:rStyle w:val="Hyperlink"/>
@@ -493,50 +493,142 @@
       <w:r>
         <w:t>In PowerShell run:</w:t>
       </w:r>
+    </w:p>
+    <w:p>
+      <w:pPr>
+        <w:pStyle w:val="ListParagraph"/>
+        <w:numPr>
+          <w:ilvl w:val="2"/>
+          <w:numId w:val="2"/>
+        </w:numPr>
+      </w:pPr>
+      <w:proofErr w:type="spellStart"/>
+      <w:r>
+        <w:rPr>
+          <w:rFonts w:ascii="Consolas" w:hAnsi="Consolas"/>
+          <w:color w:val="24292E"/>
+          <w:sz w:val="20"/>
+          <w:szCs w:val="20"/>
+          <w:shd w:val="clear" w:color="auto" w:fill="F6F8FA"/>
+        </w:rPr>
+        <w:t>choco</w:t>
+      </w:r>
+      <w:proofErr w:type="spellEnd"/>
+      <w:r>
+        <w:rPr>
+          <w:rFonts w:ascii="Consolas" w:hAnsi="Consolas"/>
+          <w:color w:val="24292E"/>
+          <w:sz w:val="20"/>
+          <w:szCs w:val="20"/>
+          <w:shd w:val="clear" w:color="auto" w:fill="F6F8FA"/>
+        </w:rPr>
+        <w:t xml:space="preserve"> install </w:t>
+      </w:r>
+      <w:proofErr w:type="spellStart"/>
+      <w:r>
+        <w:rPr>
+          <w:rFonts w:ascii="Consolas" w:hAnsi="Consolas"/>
+          <w:color w:val="24292E"/>
+          <w:sz w:val="20"/>
+          <w:szCs w:val="20"/>
+          <w:shd w:val="clear" w:color="auto" w:fill="F6F8FA"/>
+        </w:rPr>
+        <w:t>poshgit</w:t>
+      </w:r>
+      <w:proofErr w:type="spellEnd"/>
+    </w:p>
+    <w:p>
+      <w:pPr>
+        <w:pStyle w:val="ListParagraph"/>
+        <w:numPr>
+          <w:ilvl w:val="2"/>
+          <w:numId w:val="2"/>
+        </w:numPr>
+        <w:rPr>
+          <w:rStyle w:val="HTMLCode"/>
+          <w:rFonts w:asciiTheme="minorHAnsi" w:eastAsiaTheme="minorHAnsi" w:hAnsiTheme="minorHAnsi" w:cstheme="minorBidi"/>
+          <w:sz w:val="22"/>
+          <w:szCs w:val="22"/>
+        </w:rPr>
+      </w:pPr>
+      <w:r>
+        <w:rPr>
+          <w:rStyle w:val="HTMLCode"/>
+          <w:rFonts w:ascii="&amp;quot" w:eastAsiaTheme="minorHAnsi" w:hAnsi="&amp;quot"/>
+          <w:color w:val="24292E"/>
+        </w:rPr>
+        <w:t>Import-Module posh-git</w:t>
+      </w:r>
+    </w:p>
+    <w:p>
+      <w:pPr>
+        <w:pStyle w:val="ListParagraph"/>
+        <w:numPr>
+          <w:ilvl w:val="2"/>
+          <w:numId w:val="2"/>
+        </w:numPr>
+      </w:pPr>
+      <w:r>
+        <w:rPr>
+          <w:rFonts w:ascii="Consolas" w:hAnsi="Consolas"/>
+          <w:color w:val="24292E"/>
+          <w:sz w:val="20"/>
+          <w:szCs w:val="20"/>
+        </w:rPr>
+        <w:t>Add-</w:t>
+      </w:r>
+      <w:proofErr w:type="spellStart"/>
+      <w:r>
+        <w:rPr>
+          <w:rFonts w:ascii="Consolas" w:hAnsi="Consolas"/>
+          <w:color w:val="24292E"/>
+          <w:sz w:val="20"/>
+          <w:szCs w:val="20"/>
+        </w:rPr>
+        <w:t>PoshGitToProfile</w:t>
+      </w:r>
+      <w:proofErr w:type="spellEnd"/>
+      <w:r>
+        <w:rPr>
+          <w:rFonts w:ascii="Consolas" w:hAnsi="Consolas"/>
+          <w:color w:val="24292E"/>
+          <w:sz w:val="20"/>
+          <w:szCs w:val="20"/>
+        </w:rPr>
+        <w:t xml:space="preserve"> -</w:t>
+      </w:r>
+      <w:proofErr w:type="spellStart"/>
+      <w:r>
+        <w:rPr>
+          <w:rFonts w:ascii="Consolas" w:hAnsi="Consolas"/>
+          <w:color w:val="24292E"/>
+          <w:sz w:val="20"/>
+          <w:szCs w:val="20"/>
+        </w:rPr>
+        <w:t>AllUsers</w:t>
+      </w:r>
+      <w:proofErr w:type="spellEnd"/>
+      <w:r>
+        <w:rPr>
+          <w:rFonts w:ascii="Consolas" w:hAnsi="Consolas"/>
+          <w:color w:val="24292E"/>
+          <w:sz w:val="20"/>
+          <w:szCs w:val="20"/>
+        </w:rPr>
+        <w:t xml:space="preserve"> -</w:t>
+      </w:r>
+      <w:proofErr w:type="spellStart"/>
+      <w:r>
+        <w:rPr>
+          <w:rFonts w:ascii="Consolas" w:hAnsi="Consolas"/>
+          <w:color w:val="24292E"/>
+          <w:sz w:val="20"/>
+          <w:szCs w:val="20"/>
+        </w:rPr>
+        <w:t>AllHosts</w:t>
+      </w:r>
       <w:bookmarkStart w:id="0" w:name="_GoBack"/>
       <w:bookmarkEnd w:id="0"/>
-    </w:p>
-    <w:p>
-      <w:pPr>
-        <w:pStyle w:val="ListParagraph"/>
-        <w:numPr>
-          <w:ilvl w:val="2"/>
-          <w:numId w:val="2"/>
-        </w:numPr>
-      </w:pPr>
-      <w:proofErr w:type="spellStart"/>
-      <w:r>
-        <w:rPr>
-          <w:rFonts w:ascii="Consolas" w:hAnsi="Consolas"/>
-          <w:color w:val="24292E"/>
-          <w:sz w:val="20"/>
-          <w:szCs w:val="20"/>
-          <w:shd w:val="clear" w:color="auto" w:fill="F6F8FA"/>
-        </w:rPr>
-        <w:t>choco</w:t>
-      </w:r>
-      <w:proofErr w:type="spellEnd"/>
-      <w:r>
-        <w:rPr>
-          <w:rFonts w:ascii="Consolas" w:hAnsi="Consolas"/>
-          <w:color w:val="24292E"/>
-          <w:sz w:val="20"/>
-          <w:szCs w:val="20"/>
-          <w:shd w:val="clear" w:color="auto" w:fill="F6F8FA"/>
-        </w:rPr>
-        <w:t xml:space="preserve"> install </w:t>
-      </w:r>
-      <w:proofErr w:type="spellStart"/>
-      <w:r>
-        <w:rPr>
-          <w:rFonts w:ascii="Consolas" w:hAnsi="Consolas"/>
-          <w:color w:val="24292E"/>
-          <w:sz w:val="20"/>
-          <w:szCs w:val="20"/>
-          <w:shd w:val="clear" w:color="auto" w:fill="F6F8FA"/>
-        </w:rPr>
-        <w:t>poshgit</w:t>
-      </w:r>
       <w:proofErr w:type="spellEnd"/>
     </w:p>
     <w:sectPr>
@@ -547,6 +639,56 @@
     </w:sectPr>
   </w:body>
 </w:document>
+</file>
+
+<file path=word/endnotes.xml><?xml version="1.0" encoding="utf-8"?>
+<w:endnotes xmlns:wpc="http://schemas.microsoft.com/office/word/2010/wordprocessingCanvas" xmlns:cx="http://schemas.microsoft.com/office/drawing/2014/chartex" xmlns:cx1="http://schemas.microsoft.com/office/drawing/2015/9/8/chartex" xmlns:cx2="http://schemas.microsoft.com/office/drawing/2015/10/21/chartex" xmlns:cx3="http://schemas.microsoft.com/office/drawing/2016/5/9/chartex" xmlns:cx4="http://schemas.microsoft.com/office/drawing/2016/5/10/chartex" xmlns:cx5="http://schemas.microsoft.com/office/drawing/2016/5/11/chartex" xmlns:cx6="http://schemas.microsoft.com/office/drawing/2016/5/12/chartex" xmlns:cx7="http://schemas.microsoft.com/office/drawing/2016/5/13/chartex" xmlns:cx8="http://schemas.microsoft.com/office/drawing/2016/5/14/chartex" xmlns:mc="http://schemas.openxmlformats.org/markup-compatibility/2006" xmlns:aink="http://schemas.microsoft.com/office/drawing/2016/ink" xmlns:am3d="http://schemas.microsoft.com/office/drawing/2017/model3d" xmlns:o="urn:schemas-microsoft-com:office:office" xmlns:r="http://schemas.openxmlformats.org/officeDocument/2006/relationships" xmlns:m="http://schemas.openxmlformats.org/officeDocument/2006/math" xmlns:v="urn:schemas-microsoft-com:vml" xmlns:wp14="http://schemas.microsoft.com/office/word/2010/wordprocessingDrawing" xmlns:wp="http://schemas.openxmlformats.org/drawingml/2006/wordprocessingDrawing" xmlns:w10="urn:schemas-microsoft-com:office:word" xmlns:w="http://schemas.openxmlformats.org/wordprocessingml/2006/main" xmlns:w14="http://schemas.microsoft.com/office/word/2010/wordml" xmlns:w15="http://schemas.microsoft.com/office/word/2012/wordml" xmlns:w16cid="http://schemas.microsoft.com/office/word/2016/wordml/cid" xmlns:w16se="http://schemas.microsoft.com/office/word/2015/wordml/symex" xmlns:wpg="http://schemas.microsoft.com/office/word/2010/wordprocessingGroup" xmlns:wpi="http://schemas.microsoft.com/office/word/2010/wordprocessingInk" xmlns:wne="http://schemas.microsoft.com/office/word/2006/wordml" xmlns:wps="http://schemas.microsoft.com/office/word/2010/wordprocessingShape" mc:Ignorable="w14 w15 w16se w16cid wp14">
+  <w:endnote w:type="separator" w:id="-1">
+    <w:p>
+      <w:pPr>
+        <w:spacing w:after="0" w:line="240" w:lineRule="auto"/>
+      </w:pPr>
+      <w:r>
+        <w:separator/>
+      </w:r>
+    </w:p>
+  </w:endnote>
+  <w:endnote w:type="continuationSeparator" w:id="0">
+    <w:p>
+      <w:pPr>
+        <w:spacing w:after="0" w:line="240" w:lineRule="auto"/>
+      </w:pPr>
+      <w:r>
+        <w:continuationSeparator/>
+      </w:r>
+    </w:p>
+  </w:endnote>
+</w:endnotes>
+</file>
+
+<file path=word/footnotes.xml><?xml version="1.0" encoding="utf-8"?>
+<w:footnotes xmlns:wpc="http://schemas.microsoft.com/office/word/2010/wordprocessingCanvas" xmlns:cx="http://schemas.microsoft.com/office/drawing/2014/chartex" xmlns:cx1="http://schemas.microsoft.com/office/drawing/2015/9/8/chartex" xmlns:cx2="http://schemas.microsoft.com/office/drawing/2015/10/21/chartex" xmlns:cx3="http://schemas.microsoft.com/office/drawing/2016/5/9/chartex" xmlns:cx4="http://schemas.microsoft.com/office/drawing/2016/5/10/chartex" xmlns:cx5="http://schemas.microsoft.com/office/drawing/2016/5/11/chartex" xmlns:cx6="http://schemas.microsoft.com/office/drawing/2016/5/12/chartex" xmlns:cx7="http://schemas.microsoft.com/office/drawing/2016/5/13/chartex" xmlns:cx8="http://schemas.microsoft.com/office/drawing/2016/5/14/chartex" xmlns:mc="http://schemas.openxmlformats.org/markup-compatibility/2006" xmlns:aink="http://schemas.microsoft.com/office/drawing/2016/ink" xmlns:am3d="http://schemas.microsoft.com/office/drawing/2017/model3d" xmlns:o="urn:schemas-microsoft-com:office:office" xmlns:r="http://schemas.openxmlformats.org/officeDocument/2006/relationships" xmlns:m="http://schemas.openxmlformats.org/officeDocument/2006/math" xmlns:v="urn:schemas-microsoft-com:vml" xmlns:wp14="http://schemas.microsoft.com/office/word/2010/wordprocessingDrawing" xmlns:wp="http://schemas.openxmlformats.org/drawingml/2006/wordprocessingDrawing" xmlns:w10="urn:schemas-microsoft-com:office:word" xmlns:w="http://schemas.openxmlformats.org/wordprocessingml/2006/main" xmlns:w14="http://schemas.microsoft.com/office/word/2010/wordml" xmlns:w15="http://schemas.microsoft.com/office/word/2012/wordml" xmlns:w16cid="http://schemas.microsoft.com/office/word/2016/wordml/cid" xmlns:w16se="http://schemas.microsoft.com/office/word/2015/wordml/symex" xmlns:wpg="http://schemas.microsoft.com/office/word/2010/wordprocessingGroup" xmlns:wpi="http://schemas.microsoft.com/office/word/2010/wordprocessingInk" xmlns:wne="http://schemas.microsoft.com/office/word/2006/wordml" xmlns:wps="http://schemas.microsoft.com/office/word/2010/wordprocessingShape" mc:Ignorable="w14 w15 w16se w16cid wp14">
+  <w:footnote w:type="separator" w:id="-1">
+    <w:p>
+      <w:pPr>
+        <w:spacing w:after="0" w:line="240" w:lineRule="auto"/>
+      </w:pPr>
+      <w:r>
+        <w:separator/>
+      </w:r>
+    </w:p>
+  </w:footnote>
+  <w:footnote w:type="continuationSeparator" w:id="0">
+    <w:p>
+      <w:pPr>
+        <w:spacing w:after="0" w:line="240" w:lineRule="auto"/>
+      </w:pPr>
+      <w:r>
+        <w:continuationSeparator/>
+      </w:r>
+    </w:p>
+  </w:footnote>
+</w:footnotes>
 </file>
 
 <file path=word/numbering.xml><?xml version="1.0" encoding="utf-8"?>
@@ -1263,6 +1405,63 @@
     <w:basedOn w:val="DefaultParagraphFont"/>
     <w:rsid w:val="00523E39"/>
   </w:style>
+  <w:style w:type="paragraph" w:styleId="Header">
+    <w:name w:val="header"/>
+    <w:basedOn w:val="Normal"/>
+    <w:link w:val="HeaderChar"/>
+    <w:uiPriority w:val="99"/>
+    <w:unhideWhenUsed/>
+    <w:rsid w:val="004A64FF"/>
+    <w:pPr>
+      <w:tabs>
+        <w:tab w:val="center" w:pos="4680"/>
+        <w:tab w:val="right" w:pos="9360"/>
+      </w:tabs>
+      <w:spacing w:after="0" w:line="240" w:lineRule="auto"/>
+    </w:pPr>
+  </w:style>
+  <w:style w:type="character" w:customStyle="1" w:styleId="HeaderChar">
+    <w:name w:val="Header Char"/>
+    <w:basedOn w:val="DefaultParagraphFont"/>
+    <w:link w:val="Header"/>
+    <w:uiPriority w:val="99"/>
+    <w:rsid w:val="004A64FF"/>
+  </w:style>
+  <w:style w:type="paragraph" w:styleId="Footer">
+    <w:name w:val="footer"/>
+    <w:basedOn w:val="Normal"/>
+    <w:link w:val="FooterChar"/>
+    <w:uiPriority w:val="99"/>
+    <w:unhideWhenUsed/>
+    <w:rsid w:val="004A64FF"/>
+    <w:pPr>
+      <w:tabs>
+        <w:tab w:val="center" w:pos="4680"/>
+        <w:tab w:val="right" w:pos="9360"/>
+      </w:tabs>
+      <w:spacing w:after="0" w:line="240" w:lineRule="auto"/>
+    </w:pPr>
+  </w:style>
+  <w:style w:type="character" w:customStyle="1" w:styleId="FooterChar">
+    <w:name w:val="Footer Char"/>
+    <w:basedOn w:val="DefaultParagraphFont"/>
+    <w:link w:val="Footer"/>
+    <w:uiPriority w:val="99"/>
+    <w:rsid w:val="004A64FF"/>
+  </w:style>
+  <w:style w:type="character" w:styleId="HTMLCode">
+    <w:name w:val="HTML Code"/>
+    <w:basedOn w:val="DefaultParagraphFont"/>
+    <w:uiPriority w:val="99"/>
+    <w:semiHidden/>
+    <w:unhideWhenUsed/>
+    <w:rsid w:val="004A64FF"/>
+    <w:rPr>
+      <w:rFonts w:ascii="Courier New" w:eastAsia="Times New Roman" w:hAnsi="Courier New" w:cs="Courier New"/>
+      <w:sz w:val="20"/>
+      <w:szCs w:val="20"/>
+    </w:rPr>
+  </w:style>
 </w:styles>
 </file>
 

</xml_diff>

<commit_message>
added design considerations to randomcomments
</commit_message>
<xml_diff>
--- a/RandomComments.docx
+++ b/RandomComments.docx
@@ -635,9 +635,81 @@
       </w:r>
     </w:p>
     <w:p>
-      <w:r>
-        <w:t>asdf</w:t>
-      </w:r>
+      <w:proofErr w:type="spellStart"/>
+      <w:r>
+        <w:t>A</w:t>
+      </w:r>
+      <w:r>
+        <w:t>sdf</w:t>
+      </w:r>
+      <w:proofErr w:type="spellEnd"/>
+    </w:p>
+    <w:p/>
+    <w:p>
+      <w:r>
+        <w:t>10/2 Things to think about for a successful app</w:t>
+      </w:r>
+    </w:p>
+    <w:p>
+      <w:pPr>
+        <w:pStyle w:val="ListParagraph"/>
+        <w:numPr>
+          <w:ilvl w:val="0"/>
+          <w:numId w:val="2"/>
+        </w:numPr>
+      </w:pPr>
+      <w:r>
+        <w:t>Offline f</w:t>
+      </w:r>
+      <w:r>
+        <w:t>unctionality</w:t>
+      </w:r>
+    </w:p>
+    <w:p>
+      <w:pPr>
+        <w:pStyle w:val="ListParagraph"/>
+        <w:numPr>
+          <w:ilvl w:val="0"/>
+          <w:numId w:val="2"/>
+        </w:numPr>
+      </w:pPr>
+      <w:r>
+        <w:t>Personalize the experience</w:t>
+      </w:r>
+    </w:p>
+    <w:p>
+      <w:pPr>
+        <w:pStyle w:val="ListParagraph"/>
+        <w:numPr>
+          <w:ilvl w:val="0"/>
+          <w:numId w:val="2"/>
+        </w:numPr>
+      </w:pPr>
+      <w:r>
+        <w:t>Offer it free</w:t>
+      </w:r>
+    </w:p>
+    <w:p>
+      <w:pPr>
+        <w:pStyle w:val="ListParagraph"/>
+        <w:numPr>
+          <w:ilvl w:val="0"/>
+          <w:numId w:val="2"/>
+        </w:numPr>
+      </w:pPr>
+      <w:r>
+        <w:lastRenderedPageBreak/>
+        <w:t>Device Orientation</w:t>
+      </w:r>
+    </w:p>
+    <w:p>
+      <w:pPr>
+        <w:pStyle w:val="ListParagraph"/>
+        <w:numPr>
+          <w:ilvl w:val="0"/>
+          <w:numId w:val="2"/>
+        </w:numPr>
+      </w:pPr>
       <w:bookmarkStart w:id="0" w:name="_GoBack"/>
       <w:bookmarkEnd w:id="0"/>
     </w:p>

</xml_diff>